<commit_message>
[question] Added interrogation to subject
</commit_message>
<xml_diff>
--- a/CreationalPatterns/AbstractFactory/AbstractFactorySubjects.docx
+++ b/CreationalPatterns/AbstractFactory/AbstractFactorySubjects.docx
@@ -11,14 +11,34 @@
           <w:szCs w:val="32"/>
         </w:rPr>
       </w:pPr>
+      <w:proofErr w:type="spellStart"/>
       <w:r>
         <w:rPr>
           <w:color w:val="7030A0"/>
           <w:sz w:val="32"/>
           <w:szCs w:val="32"/>
         </w:rPr>
-        <w:t>AbstractFactory Subject</w:t>
-      </w:r>
+        <w:t>AbstractFactory</w:t>
+      </w:r>
+      <w:proofErr w:type="spellEnd"/>
+      <w:r>
+        <w:rPr>
+          <w:color w:val="7030A0"/>
+          <w:sz w:val="32"/>
+          <w:szCs w:val="32"/>
+        </w:rPr>
+        <w:t xml:space="preserve"> </w:t>
+      </w:r>
+      <w:proofErr w:type="spellStart"/>
+      <w:r>
+        <w:rPr>
+          <w:color w:val="7030A0"/>
+          <w:sz w:val="32"/>
+          <w:szCs w:val="32"/>
+        </w:rPr>
+        <w:t>Subject</w:t>
+      </w:r>
+      <w:proofErr w:type="spellEnd"/>
     </w:p>
     <w:p>
       <w:pPr>
@@ -121,8 +141,6 @@
     <w:p>
       <w:pPr>
         <w:ind w:firstLine="708"/>
-      </w:pPr>
-      <w:r>
         <w:rPr>
           <w:b/>
           <w:bCs/>
@@ -133,7 +151,63 @@
           <w:szCs w:val="24"/>
           <w:u w:val="single"/>
         </w:rPr>
+      </w:pPr>
+      <w:r>
+        <w:rPr>
+          <w:b/>
+          <w:bCs/>
+          <w:i/>
+          <w:iCs/>
+          <w:color w:val="7030A0"/>
+          <w:sz w:val="24"/>
+          <w:szCs w:val="24"/>
+          <w:u w:val="single"/>
+        </w:rPr>
         <w:t>Comment peut-on modéliser ce problème ?</w:t>
+      </w:r>
+    </w:p>
+    <w:p>
+      <w:pPr>
+        <w:rPr>
+          <w:b/>
+          <w:bCs/>
+          <w:i/>
+          <w:iCs/>
+          <w:color w:val="7030A0"/>
+          <w:sz w:val="24"/>
+          <w:szCs w:val="24"/>
+          <w:u w:val="single"/>
+        </w:rPr>
+      </w:pPr>
+      <w:r>
+        <w:rPr>
+          <w:b/>
+          <w:bCs/>
+          <w:i/>
+          <w:iCs/>
+          <w:color w:val="7030A0"/>
+          <w:sz w:val="24"/>
+          <w:szCs w:val="24"/>
+          <w:u w:val="single"/>
+        </w:rPr>
+        <w:t xml:space="preserve">Réflexion : </w:t>
+      </w:r>
+    </w:p>
+    <w:p>
+      <w:r>
+        <w:rPr>
+          <w:color w:val="7030A0"/>
+          <w:sz w:val="24"/>
+          <w:szCs w:val="24"/>
+        </w:rPr>
+        <w:tab/>
+      </w:r>
+      <w:r>
+        <w:rPr>
+          <w:sz w:val="24"/>
+          <w:szCs w:val="24"/>
+        </w:rPr>
+        <w:t>Imaginons que nous prenons les données d’une base de données. Comment adapter le patron pour qu’il aille chercher les informations directement en base ?</w:t>
       </w:r>
     </w:p>
     <w:sectPr>

</xml_diff>